<commit_message>
Improving colours and buttons
</commit_message>
<xml_diff>
--- a/assets/Plan for Bio Team Page.docx
+++ b/assets/Plan for Bio Team Page.docx
@@ -4,7 +4,7 @@
   <w:body>
     <w:p>
       <w:pPr>
-        <w:pStyle w:val="a3"/>
+        <w:pStyle w:val="Title"/>
         <w:rPr>
           <w:lang w:val="en-US"/>
         </w:rPr>
@@ -18,7 +18,7 @@
     </w:p>
     <w:p>
       <w:pPr>
-        <w:pStyle w:val="a5"/>
+        <w:pStyle w:val="ListParagraph"/>
         <w:numPr>
           <w:ilvl w:val="0"/>
           <w:numId w:val="2"/>
@@ -36,7 +36,7 @@
     </w:p>
     <w:p>
       <w:pPr>
-        <w:pStyle w:val="a5"/>
+        <w:pStyle w:val="ListParagraph"/>
         <w:numPr>
           <w:ilvl w:val="0"/>
           <w:numId w:val="2"/>
@@ -54,7 +54,7 @@
     </w:p>
     <w:p>
       <w:pPr>
-        <w:pStyle w:val="a5"/>
+        <w:pStyle w:val="ListParagraph"/>
         <w:numPr>
           <w:ilvl w:val="0"/>
           <w:numId w:val="2"/>
@@ -72,7 +72,7 @@
     </w:p>
     <w:p>
       <w:pPr>
-        <w:pStyle w:val="a5"/>
+        <w:pStyle w:val="ListParagraph"/>
         <w:numPr>
           <w:ilvl w:val="0"/>
           <w:numId w:val="2"/>
@@ -85,26 +85,12 @@
         <w:rPr>
           <w:lang w:val="en-US"/>
         </w:rPr>
-        <w:t xml:space="preserve">Add </w:t>
-      </w:r>
-      <w:proofErr w:type="spellStart"/>
-      <w:r>
-        <w:rPr>
-          <w:lang w:val="en-US"/>
-        </w:rPr>
-        <w:t>js</w:t>
-      </w:r>
-      <w:proofErr w:type="spellEnd"/>
-      <w:r>
-        <w:rPr>
-          <w:lang w:val="en-US"/>
-        </w:rPr>
-        <w:t xml:space="preserve"> functions:</w:t>
-      </w:r>
-    </w:p>
-    <w:p>
-      <w:pPr>
-        <w:pStyle w:val="a5"/>
+        <w:t>Add js functions:</w:t>
+      </w:r>
+    </w:p>
+    <w:p>
+      <w:pPr>
+        <w:pStyle w:val="ListParagraph"/>
         <w:numPr>
           <w:ilvl w:val="1"/>
           <w:numId w:val="2"/>
@@ -117,26 +103,12 @@
         <w:rPr>
           <w:lang w:val="en-US"/>
         </w:rPr>
-        <w:t xml:space="preserve">Make one set of </w:t>
-      </w:r>
-      <w:proofErr w:type="gramStart"/>
-      <w:r>
-        <w:rPr>
-          <w:lang w:val="en-US"/>
-        </w:rPr>
-        <w:t>info(</w:t>
-      </w:r>
-      <w:proofErr w:type="gramEnd"/>
-      <w:r>
-        <w:rPr>
-          <w:lang w:val="en-US"/>
-        </w:rPr>
-        <w:t>one member’s contents) as an array and switch when click.</w:t>
-      </w:r>
-    </w:p>
-    <w:p>
-      <w:pPr>
-        <w:pStyle w:val="a5"/>
+        <w:t>Make one set of info(one member’s contents) as an array and switch when click.</w:t>
+      </w:r>
+    </w:p>
+    <w:p>
+      <w:pPr>
+        <w:pStyle w:val="ListParagraph"/>
         <w:numPr>
           <w:ilvl w:val="0"/>
           <w:numId w:val="2"/>
@@ -149,55 +121,102 @@
         <w:rPr>
           <w:lang w:val="en-US"/>
         </w:rPr>
+        <w:t>Designer s</w:t>
+      </w:r>
+      <w:r>
+        <w:rPr>
+          <w:lang w:val="en-US"/>
+        </w:rPr>
+        <w:t>et</w:t>
+      </w:r>
+      <w:r>
+        <w:rPr>
+          <w:lang w:val="en-US"/>
+        </w:rPr>
+        <w:t>s</w:t>
+      </w:r>
+      <w:r>
+        <w:rPr>
+          <w:lang w:val="en-US"/>
+        </w:rPr>
+        <w:t xml:space="preserve"> up</w:t>
+      </w:r>
+      <w:r>
+        <w:rPr>
+          <w:lang w:val="en-US"/>
+        </w:rPr>
+        <w:t xml:space="preserve"> HTML5</w:t>
+      </w:r>
+      <w:r>
+        <w:rPr>
+          <w:lang w:val="en-US"/>
+        </w:rPr>
+        <w:t xml:space="preserve"> and CSS</w:t>
+      </w:r>
+      <w:r>
+        <w:rPr>
+          <w:lang w:val="en-US"/>
+        </w:rPr>
+        <w:t xml:space="preserve"> and p</w:t>
+      </w:r>
+      <w:r>
+        <w:rPr>
+          <w:lang w:val="en-US"/>
+        </w:rPr>
+        <w:t>utting bio info</w:t>
+      </w:r>
+    </w:p>
+    <w:p>
+      <w:pPr>
+        <w:pStyle w:val="ListParagraph"/>
+        <w:numPr>
+          <w:ilvl w:val="0"/>
+          <w:numId w:val="2"/>
+        </w:numPr>
+        <w:rPr>
+          <w:lang w:val="en-US"/>
+        </w:rPr>
+      </w:pPr>
+      <w:r>
+        <w:rPr>
+          <w:lang w:val="en-US"/>
+        </w:rPr>
         <w:t>Developer set up the repo.</w:t>
       </w:r>
     </w:p>
     <w:p>
       <w:pPr>
-        <w:pStyle w:val="a5"/>
+        <w:pStyle w:val="ListParagraph"/>
         <w:numPr>
           <w:ilvl w:val="0"/>
           <w:numId w:val="2"/>
         </w:numPr>
         <w:rPr>
-          <w:highlight w:val="yellow"/>
-          <w:lang w:val="en-US"/>
-        </w:rPr>
-      </w:pPr>
-      <w:r>
-        <w:rPr>
-          <w:highlight w:val="yellow"/>
-          <w:lang w:val="en-US"/>
-        </w:rPr>
-        <w:t xml:space="preserve">Designer set up html and </w:t>
-      </w:r>
-      <w:proofErr w:type="spellStart"/>
-      <w:r>
-        <w:rPr>
-          <w:highlight w:val="yellow"/>
-          <w:lang w:val="en-US"/>
-        </w:rPr>
-        <w:t>css</w:t>
-      </w:r>
-      <w:proofErr w:type="spellEnd"/>
-      <w:r>
-        <w:rPr>
-          <w:highlight w:val="yellow"/>
-          <w:lang w:val="en-US"/>
-        </w:rPr>
-        <w:t xml:space="preserve">. </w:t>
-      </w:r>
-      <w:r>
-        <w:rPr>
-          <w:highlight w:val="yellow"/>
-          <w:lang w:val="en-US"/>
-        </w:rPr>
-        <w:t>Putting her bio info.</w:t>
-      </w:r>
-    </w:p>
-    <w:p>
-      <w:pPr>
-        <w:pStyle w:val="a5"/>
+          <w:lang w:val="en-US"/>
+        </w:rPr>
+      </w:pPr>
+      <w:r>
+        <w:rPr>
+          <w:lang w:val="en-US"/>
+        </w:rPr>
+        <w:t>Developer</w:t>
+      </w:r>
+      <w:r>
+        <w:rPr>
+          <w:lang w:val="en-US"/>
+        </w:rPr>
+        <w:t xml:space="preserve"> puts her bio info,</w:t>
+      </w:r>
+      <w:r>
+        <w:rPr>
+          <w:lang w:val="en-US"/>
+        </w:rPr>
+        <w:t xml:space="preserve"> make js works, and add readme.</w:t>
+      </w:r>
+    </w:p>
+    <w:p>
+      <w:pPr>
+        <w:pStyle w:val="ListParagraph"/>
         <w:numPr>
           <w:ilvl w:val="0"/>
           <w:numId w:val="2"/>
@@ -210,38 +229,19 @@
         <w:rPr>
           <w:lang w:val="en-US"/>
         </w:rPr>
-        <w:t>Developer</w:t>
-      </w:r>
-      <w:r>
-        <w:rPr>
-          <w:lang w:val="en-US"/>
-        </w:rPr>
-        <w:t xml:space="preserve"> puts her bio info,</w:t>
-      </w:r>
-      <w:r>
-        <w:rPr>
-          <w:lang w:val="en-US"/>
-        </w:rPr>
-        <w:t xml:space="preserve"> make </w:t>
-      </w:r>
-      <w:proofErr w:type="spellStart"/>
-      <w:r>
-        <w:rPr>
-          <w:lang w:val="en-US"/>
-        </w:rPr>
-        <w:t>js</w:t>
-      </w:r>
-      <w:proofErr w:type="spellEnd"/>
-      <w:r>
-        <w:rPr>
-          <w:lang w:val="en-US"/>
-        </w:rPr>
-        <w:t xml:space="preserve"> works, and add readme.</w:t>
-      </w:r>
-    </w:p>
-    <w:p>
-      <w:pPr>
-        <w:pStyle w:val="a5"/>
+        <w:t>Merge everything to master after each step.</w:t>
+      </w:r>
+    </w:p>
+    <w:p>
+      <w:pPr>
+        <w:rPr>
+          <w:lang w:val="en-US"/>
+        </w:rPr>
+      </w:pPr>
+    </w:p>
+    <w:p>
+      <w:pPr>
+        <w:pStyle w:val="ListParagraph"/>
         <w:numPr>
           <w:ilvl w:val="0"/>
           <w:numId w:val="2"/>
@@ -254,19 +254,321 @@
         <w:rPr>
           <w:lang w:val="en-US"/>
         </w:rPr>
-        <w:t>Merge everything to master after each step.</w:t>
-      </w:r>
-    </w:p>
-    <w:p>
-      <w:pPr>
-        <w:rPr>
-          <w:lang w:val="en-US"/>
-        </w:rPr>
-      </w:pPr>
-    </w:p>
-    <w:p>
-      <w:pPr>
-        <w:pStyle w:val="a5"/>
+        <w:t>Developer’s note:</w:t>
+      </w:r>
+    </w:p>
+    <w:p>
+      <w:pPr>
+        <w:pStyle w:val="ListParagraph"/>
+        <w:rPr>
+          <w:lang w:val="en-US"/>
+        </w:rPr>
+      </w:pPr>
+    </w:p>
+    <w:p>
+      <w:pPr>
+        <w:pStyle w:val="ListParagraph"/>
+        <w:numPr>
+          <w:ilvl w:val="1"/>
+          <w:numId w:val="2"/>
+        </w:numPr>
+        <w:rPr>
+          <w:lang w:val="en-US"/>
+        </w:rPr>
+      </w:pPr>
+      <w:r>
+        <w:rPr>
+          <w:lang w:val="en-US"/>
+        </w:rPr>
+        <w:t>When click on .changebiotoS:</w:t>
+      </w:r>
+    </w:p>
+    <w:p>
+      <w:pPr>
+        <w:pStyle w:val="ListParagraph"/>
+        <w:numPr>
+          <w:ilvl w:val="2"/>
+          <w:numId w:val="2"/>
+        </w:numPr>
+        <w:rPr>
+          <w:lang w:val="en-US"/>
+        </w:rPr>
+      </w:pPr>
+      <w:r>
+        <w:rPr>
+          <w:lang w:val="en-US"/>
+        </w:rPr>
+        <w:t>Switch image source to Sandra</w:t>
+      </w:r>
+    </w:p>
+    <w:p>
+      <w:pPr>
+        <w:pStyle w:val="ListParagraph"/>
+        <w:numPr>
+          <w:ilvl w:val="2"/>
+          <w:numId w:val="2"/>
+        </w:numPr>
+        <w:rPr>
+          <w:lang w:val="en-US"/>
+        </w:rPr>
+      </w:pPr>
+      <w:r>
+        <w:rPr>
+          <w:lang w:val="en-US"/>
+        </w:rPr>
+        <w:t xml:space="preserve">Set </w:t>
+      </w:r>
+      <w:r>
+        <w:rPr>
+          <w:lang w:val="en-US"/>
+        </w:rPr>
+        <w:t>.lPart</w:t>
+      </w:r>
+      <w:r>
+        <w:rPr>
+          <w:lang w:val="en-US"/>
+        </w:rPr>
+        <w:t xml:space="preserve"> to hidden</w:t>
+      </w:r>
+    </w:p>
+    <w:p>
+      <w:pPr>
+        <w:pStyle w:val="ListParagraph"/>
+        <w:numPr>
+          <w:ilvl w:val="2"/>
+          <w:numId w:val="2"/>
+        </w:numPr>
+        <w:rPr>
+          <w:lang w:val="en-US"/>
+        </w:rPr>
+      </w:pPr>
+      <w:r>
+        <w:rPr>
+          <w:lang w:val="en-US"/>
+        </w:rPr>
+        <w:t>set .sPart to not hidden</w:t>
+      </w:r>
+    </w:p>
+    <w:p>
+      <w:pPr>
+        <w:pStyle w:val="ListParagraph"/>
+        <w:numPr>
+          <w:ilvl w:val="2"/>
+          <w:numId w:val="2"/>
+        </w:numPr>
+        <w:rPr>
+          <w:lang w:val="en-US"/>
+        </w:rPr>
+      </w:pPr>
+      <w:r>
+        <w:rPr>
+          <w:lang w:val="en-US"/>
+        </w:rPr>
+        <w:t>Change .name span textContent to Sandra Tsao</w:t>
+      </w:r>
+    </w:p>
+    <w:p>
+      <w:pPr>
+        <w:pStyle w:val="ListParagraph"/>
+        <w:numPr>
+          <w:ilvl w:val="2"/>
+          <w:numId w:val="2"/>
+        </w:numPr>
+        <w:rPr>
+          <w:lang w:val="en-US"/>
+        </w:rPr>
+      </w:pPr>
+      <w:r>
+        <w:rPr>
+          <w:lang w:val="en-US"/>
+        </w:rPr>
+        <w:t>Set .changebiotoS to hidden</w:t>
+      </w:r>
+    </w:p>
+    <w:p>
+      <w:pPr>
+        <w:pStyle w:val="ListParagraph"/>
+        <w:numPr>
+          <w:ilvl w:val="2"/>
+          <w:numId w:val="2"/>
+        </w:numPr>
+        <w:rPr>
+          <w:lang w:val="en-US"/>
+        </w:rPr>
+      </w:pPr>
+      <w:r>
+        <w:rPr>
+          <w:lang w:val="en-US"/>
+        </w:rPr>
+        <w:t>Set .changebiotoL to not hidden</w:t>
+      </w:r>
+    </w:p>
+    <w:p>
+      <w:pPr>
+        <w:rPr>
+          <w:lang w:val="en-US"/>
+        </w:rPr>
+      </w:pPr>
+    </w:p>
+    <w:p>
+      <w:pPr>
+        <w:pStyle w:val="ListParagraph"/>
+        <w:numPr>
+          <w:ilvl w:val="1"/>
+          <w:numId w:val="2"/>
+        </w:numPr>
+        <w:rPr>
+          <w:lang w:val="en-US"/>
+        </w:rPr>
+      </w:pPr>
+      <w:r>
+        <w:rPr>
+          <w:lang w:val="en-US"/>
+        </w:rPr>
+        <w:t>When click on .changebiotoL:</w:t>
+      </w:r>
+    </w:p>
+    <w:p>
+      <w:pPr>
+        <w:pStyle w:val="ListParagraph"/>
+        <w:numPr>
+          <w:ilvl w:val="2"/>
+          <w:numId w:val="2"/>
+        </w:numPr>
+        <w:rPr>
+          <w:lang w:val="en-US"/>
+        </w:rPr>
+      </w:pPr>
+      <w:r>
+        <w:rPr>
+          <w:lang w:val="en-US"/>
+        </w:rPr>
+        <w:t>Switch image source to Luisa</w:t>
+      </w:r>
+    </w:p>
+    <w:p>
+      <w:pPr>
+        <w:pStyle w:val="ListParagraph"/>
+        <w:numPr>
+          <w:ilvl w:val="2"/>
+          <w:numId w:val="2"/>
+        </w:numPr>
+        <w:rPr>
+          <w:lang w:val="en-US"/>
+        </w:rPr>
+      </w:pPr>
+      <w:r>
+        <w:rPr>
+          <w:lang w:val="en-US"/>
+        </w:rPr>
+        <w:t>Set .</w:t>
+      </w:r>
+      <w:r>
+        <w:rPr>
+          <w:lang w:val="en-US"/>
+        </w:rPr>
+        <w:t>lPart</w:t>
+      </w:r>
+      <w:r>
+        <w:rPr>
+          <w:lang w:val="en-US"/>
+        </w:rPr>
+        <w:t xml:space="preserve"> to not hidden</w:t>
+      </w:r>
+    </w:p>
+    <w:p>
+      <w:pPr>
+        <w:pStyle w:val="ListParagraph"/>
+        <w:numPr>
+          <w:ilvl w:val="2"/>
+          <w:numId w:val="2"/>
+        </w:numPr>
+        <w:rPr>
+          <w:lang w:val="en-US"/>
+        </w:rPr>
+      </w:pPr>
+      <w:r>
+        <w:rPr>
+          <w:lang w:val="en-US"/>
+        </w:rPr>
+        <w:t>set .sPart to hidden</w:t>
+      </w:r>
+    </w:p>
+    <w:p>
+      <w:pPr>
+        <w:pStyle w:val="ListParagraph"/>
+        <w:numPr>
+          <w:ilvl w:val="2"/>
+          <w:numId w:val="2"/>
+        </w:numPr>
+        <w:rPr>
+          <w:lang w:val="en-US"/>
+        </w:rPr>
+      </w:pPr>
+      <w:r>
+        <w:rPr>
+          <w:lang w:val="en-US"/>
+        </w:rPr>
+        <w:t>Change .name span textContent to Luisa Valero</w:t>
+      </w:r>
+    </w:p>
+    <w:p>
+      <w:pPr>
+        <w:pStyle w:val="ListParagraph"/>
+        <w:numPr>
+          <w:ilvl w:val="2"/>
+          <w:numId w:val="2"/>
+        </w:numPr>
+        <w:rPr>
+          <w:lang w:val="en-US"/>
+        </w:rPr>
+      </w:pPr>
+      <w:r>
+        <w:rPr>
+          <w:lang w:val="en-US"/>
+        </w:rPr>
+        <w:t>Set .changebiotoL to hidden</w:t>
+      </w:r>
+    </w:p>
+    <w:p>
+      <w:pPr>
+        <w:pStyle w:val="ListParagraph"/>
+        <w:numPr>
+          <w:ilvl w:val="2"/>
+          <w:numId w:val="2"/>
+        </w:numPr>
+        <w:rPr>
+          <w:lang w:val="en-US"/>
+        </w:rPr>
+      </w:pPr>
+      <w:r>
+        <w:rPr>
+          <w:lang w:val="en-US"/>
+        </w:rPr>
+        <w:t>Set .changebiotoS to not hidden</w:t>
+      </w:r>
+    </w:p>
+    <w:p>
+      <w:pPr>
+        <w:pStyle w:val="ListParagraph"/>
+        <w:ind w:left="2160"/>
+        <w:rPr>
+          <w:lang w:val="en-US"/>
+        </w:rPr>
+      </w:pPr>
+    </w:p>
+    <w:p>
+      <w:pPr>
+        <w:pStyle w:val="ListParagraph"/>
+        <w:ind w:left="2160"/>
+        <w:rPr>
+          <w:lang w:val="en-US"/>
+        </w:rPr>
+      </w:pPr>
+    </w:p>
+    <w:p>
+      <w:pPr>
+        <w:pStyle w:val="ListParagraph"/>
         <w:numPr>
           <w:ilvl w:val="0"/>
           <w:numId w:val="2"/>
@@ -279,481 +581,141 @@
         <w:rPr>
           <w:lang w:val="en-US"/>
         </w:rPr>
-        <w:t>Developer’s note:</w:t>
-      </w:r>
-    </w:p>
-    <w:p>
-      <w:pPr>
-        <w:pStyle w:val="a5"/>
-        <w:rPr>
-          <w:lang w:val="en-US"/>
-        </w:rPr>
-      </w:pPr>
-    </w:p>
-    <w:p>
-      <w:pPr>
-        <w:pStyle w:val="a5"/>
-        <w:numPr>
-          <w:ilvl w:val="1"/>
-          <w:numId w:val="2"/>
-        </w:numPr>
-        <w:rPr>
-          <w:lang w:val="en-US"/>
-        </w:rPr>
-      </w:pPr>
-      <w:r>
-        <w:rPr>
-          <w:lang w:val="en-US"/>
-        </w:rPr>
-        <w:t xml:space="preserve">When click </w:t>
-      </w:r>
-      <w:proofErr w:type="gramStart"/>
-      <w:r>
-        <w:rPr>
-          <w:lang w:val="en-US"/>
-        </w:rPr>
-        <w:t>on .</w:t>
-      </w:r>
-      <w:proofErr w:type="spellStart"/>
-      <w:r>
-        <w:rPr>
-          <w:lang w:val="en-US"/>
-        </w:rPr>
-        <w:t>changebiotoS</w:t>
-      </w:r>
-      <w:proofErr w:type="spellEnd"/>
-      <w:proofErr w:type="gramEnd"/>
-      <w:r>
-        <w:rPr>
-          <w:lang w:val="en-US"/>
-        </w:rPr>
-        <w:t>:</w:t>
-      </w:r>
-    </w:p>
-    <w:p>
-      <w:pPr>
-        <w:pStyle w:val="a5"/>
-        <w:numPr>
-          <w:ilvl w:val="2"/>
-          <w:numId w:val="2"/>
-        </w:numPr>
-        <w:rPr>
-          <w:lang w:val="en-US"/>
-        </w:rPr>
-      </w:pPr>
-      <w:r>
-        <w:rPr>
-          <w:lang w:val="en-US"/>
-        </w:rPr>
-        <w:t>Switch image source to Sandra</w:t>
-      </w:r>
-    </w:p>
-    <w:p>
-      <w:pPr>
-        <w:pStyle w:val="a5"/>
-        <w:numPr>
-          <w:ilvl w:val="2"/>
-          <w:numId w:val="2"/>
-        </w:numPr>
-        <w:rPr>
-          <w:lang w:val="en-US"/>
-        </w:rPr>
-      </w:pPr>
-      <w:proofErr w:type="gramStart"/>
-      <w:r>
-        <w:rPr>
-          <w:lang w:val="en-US"/>
-        </w:rPr>
-        <w:t xml:space="preserve">Set </w:t>
-      </w:r>
-      <w:r>
-        <w:rPr>
-          <w:lang w:val="en-US"/>
-        </w:rPr>
-        <w:t>.</w:t>
-      </w:r>
-      <w:proofErr w:type="spellStart"/>
-      <w:r>
-        <w:rPr>
-          <w:lang w:val="en-US"/>
-        </w:rPr>
-        <w:t>lPart</w:t>
-      </w:r>
-      <w:proofErr w:type="spellEnd"/>
-      <w:proofErr w:type="gramEnd"/>
-      <w:r>
-        <w:rPr>
-          <w:lang w:val="en-US"/>
-        </w:rPr>
-        <w:t xml:space="preserve"> to hidden</w:t>
-      </w:r>
-    </w:p>
-    <w:p>
-      <w:pPr>
-        <w:pStyle w:val="a5"/>
-        <w:numPr>
-          <w:ilvl w:val="2"/>
-          <w:numId w:val="2"/>
-        </w:numPr>
-        <w:rPr>
-          <w:lang w:val="en-US"/>
-        </w:rPr>
-      </w:pPr>
-      <w:proofErr w:type="gramStart"/>
-      <w:r>
-        <w:rPr>
-          <w:lang w:val="en-US"/>
-        </w:rPr>
-        <w:t>set .</w:t>
-      </w:r>
-      <w:proofErr w:type="spellStart"/>
-      <w:r>
-        <w:rPr>
-          <w:lang w:val="en-US"/>
-        </w:rPr>
-        <w:t>sPart</w:t>
-      </w:r>
-      <w:proofErr w:type="spellEnd"/>
-      <w:proofErr w:type="gramEnd"/>
-      <w:r>
-        <w:rPr>
-          <w:lang w:val="en-US"/>
-        </w:rPr>
-        <w:t xml:space="preserve"> to not hidden</w:t>
-      </w:r>
-    </w:p>
-    <w:p>
-      <w:pPr>
-        <w:pStyle w:val="a5"/>
-        <w:numPr>
-          <w:ilvl w:val="2"/>
-          <w:numId w:val="2"/>
-        </w:numPr>
-        <w:rPr>
-          <w:lang w:val="en-US"/>
-        </w:rPr>
-      </w:pPr>
-      <w:r>
-        <w:rPr>
-          <w:lang w:val="en-US"/>
-        </w:rPr>
-        <w:t xml:space="preserve">Change .name span </w:t>
-      </w:r>
-      <w:proofErr w:type="spellStart"/>
-      <w:r>
-        <w:rPr>
-          <w:lang w:val="en-US"/>
-        </w:rPr>
-        <w:t>textContent</w:t>
-      </w:r>
-      <w:proofErr w:type="spellEnd"/>
-      <w:r>
-        <w:rPr>
-          <w:lang w:val="en-US"/>
-        </w:rPr>
-        <w:t xml:space="preserve"> to Sandra Tsao</w:t>
-      </w:r>
-    </w:p>
-    <w:p>
-      <w:pPr>
-        <w:pStyle w:val="a5"/>
-        <w:numPr>
-          <w:ilvl w:val="2"/>
-          <w:numId w:val="2"/>
-        </w:numPr>
-        <w:rPr>
-          <w:lang w:val="en-US"/>
-        </w:rPr>
-      </w:pPr>
-      <w:proofErr w:type="gramStart"/>
-      <w:r>
-        <w:rPr>
-          <w:lang w:val="en-US"/>
-        </w:rPr>
-        <w:t>Set .</w:t>
-      </w:r>
-      <w:proofErr w:type="spellStart"/>
-      <w:r>
-        <w:rPr>
-          <w:lang w:val="en-US"/>
-        </w:rPr>
-        <w:t>changebiotoS</w:t>
-      </w:r>
-      <w:proofErr w:type="spellEnd"/>
-      <w:proofErr w:type="gramEnd"/>
-      <w:r>
-        <w:rPr>
-          <w:lang w:val="en-US"/>
-        </w:rPr>
-        <w:t xml:space="preserve"> to hidden</w:t>
-      </w:r>
-    </w:p>
-    <w:p>
-      <w:pPr>
-        <w:pStyle w:val="a5"/>
-        <w:numPr>
-          <w:ilvl w:val="2"/>
-          <w:numId w:val="2"/>
-        </w:numPr>
-        <w:rPr>
-          <w:lang w:val="en-US"/>
-        </w:rPr>
-      </w:pPr>
-      <w:proofErr w:type="gramStart"/>
-      <w:r>
-        <w:rPr>
-          <w:lang w:val="en-US"/>
-        </w:rPr>
-        <w:t>Set .</w:t>
-      </w:r>
-      <w:proofErr w:type="spellStart"/>
-      <w:r>
-        <w:rPr>
-          <w:lang w:val="en-US"/>
-        </w:rPr>
-        <w:t>changebiotoL</w:t>
-      </w:r>
-      <w:proofErr w:type="spellEnd"/>
-      <w:proofErr w:type="gramEnd"/>
-      <w:r>
-        <w:rPr>
-          <w:lang w:val="en-US"/>
-        </w:rPr>
-        <w:t xml:space="preserve"> to not hidden</w:t>
-      </w:r>
-    </w:p>
-    <w:p>
-      <w:pPr>
-        <w:rPr>
-          <w:lang w:val="en-US"/>
-        </w:rPr>
-      </w:pPr>
-    </w:p>
-    <w:p>
-      <w:pPr>
-        <w:pStyle w:val="a5"/>
-        <w:numPr>
-          <w:ilvl w:val="1"/>
-          <w:numId w:val="2"/>
-        </w:numPr>
-        <w:rPr>
-          <w:lang w:val="en-US"/>
-        </w:rPr>
-      </w:pPr>
-      <w:r>
-        <w:rPr>
-          <w:lang w:val="en-US"/>
-        </w:rPr>
-        <w:t xml:space="preserve">When click </w:t>
-      </w:r>
-      <w:proofErr w:type="gramStart"/>
-      <w:r>
-        <w:rPr>
-          <w:lang w:val="en-US"/>
-        </w:rPr>
-        <w:t>on .</w:t>
-      </w:r>
-      <w:proofErr w:type="spellStart"/>
-      <w:r>
-        <w:rPr>
-          <w:lang w:val="en-US"/>
-        </w:rPr>
-        <w:t>changebiotoL</w:t>
-      </w:r>
-      <w:proofErr w:type="spellEnd"/>
-      <w:proofErr w:type="gramEnd"/>
-      <w:r>
-        <w:rPr>
-          <w:lang w:val="en-US"/>
-        </w:rPr>
-        <w:t>:</w:t>
-      </w:r>
-    </w:p>
-    <w:p>
-      <w:pPr>
-        <w:pStyle w:val="a5"/>
-        <w:numPr>
-          <w:ilvl w:val="2"/>
-          <w:numId w:val="2"/>
-        </w:numPr>
-        <w:rPr>
-          <w:lang w:val="en-US"/>
-        </w:rPr>
-      </w:pPr>
-      <w:r>
-        <w:rPr>
-          <w:lang w:val="en-US"/>
-        </w:rPr>
-        <w:t>Switch image source to Luisa</w:t>
-      </w:r>
-    </w:p>
-    <w:p>
-      <w:pPr>
-        <w:pStyle w:val="a5"/>
-        <w:numPr>
-          <w:ilvl w:val="2"/>
-          <w:numId w:val="2"/>
-        </w:numPr>
-        <w:rPr>
-          <w:lang w:val="en-US"/>
-        </w:rPr>
-      </w:pPr>
-      <w:proofErr w:type="gramStart"/>
-      <w:r>
-        <w:rPr>
-          <w:lang w:val="en-US"/>
-        </w:rPr>
-        <w:t>Set .</w:t>
-      </w:r>
-      <w:r>
-        <w:rPr>
-          <w:lang w:val="en-US"/>
-        </w:rPr>
-        <w:t>lPart</w:t>
+        <w:t xml:space="preserve">Designer’s note: </w:t>
+      </w:r>
+    </w:p>
+    <w:p>
+      <w:pPr>
+        <w:pStyle w:val="ListParagraph"/>
+        <w:rPr>
+          <w:lang w:val="en-US"/>
+        </w:rPr>
+      </w:pPr>
+    </w:p>
+    <w:p>
+      <w:pPr>
+        <w:pStyle w:val="ListParagraph"/>
+        <w:numPr>
+          <w:ilvl w:val="0"/>
+          <w:numId w:val="3"/>
+        </w:numPr>
+        <w:rPr>
+          <w:lang w:val="en-US"/>
+        </w:rPr>
+      </w:pPr>
+      <w:r>
+        <w:rPr>
+          <w:lang w:val="en-US"/>
+        </w:rPr>
+        <w:t>Designed and d</w:t>
+      </w:r>
+      <w:r>
+        <w:rPr>
+          <w:lang w:val="en-US"/>
+        </w:rPr>
+        <w:t xml:space="preserve">eveloped HTML and CSS </w:t>
+      </w:r>
+    </w:p>
+    <w:p>
+      <w:pPr>
+        <w:pStyle w:val="ListParagraph"/>
+        <w:numPr>
+          <w:ilvl w:val="0"/>
+          <w:numId w:val="3"/>
+        </w:numPr>
+        <w:rPr>
+          <w:lang w:val="en-US"/>
+        </w:rPr>
+      </w:pPr>
+      <w:r>
+        <w:rPr>
+          <w:lang w:val="en-US"/>
+        </w:rPr>
+        <w:t>Made</w:t>
+      </w:r>
+      <w:r>
+        <w:rPr>
+          <w:lang w:val="en-US"/>
+        </w:rPr>
+        <w:t xml:space="preserve"> editions</w:t>
+      </w:r>
+      <w:r>
+        <w:rPr>
+          <w:lang w:val="en-US"/>
+        </w:rPr>
+        <w:t xml:space="preserve"> both of the d</w:t>
       </w:r>
       <w:bookmarkStart w:id="0" w:name="_GoBack"/>
       <w:bookmarkEnd w:id="0"/>
-      <w:proofErr w:type="gramEnd"/>
-      <w:r>
-        <w:rPr>
-          <w:lang w:val="en-US"/>
-        </w:rPr>
-        <w:t xml:space="preserve"> to not hidden</w:t>
-      </w:r>
-    </w:p>
-    <w:p>
-      <w:pPr>
-        <w:pStyle w:val="a5"/>
-        <w:numPr>
-          <w:ilvl w:val="2"/>
-          <w:numId w:val="2"/>
-        </w:numPr>
-        <w:rPr>
-          <w:lang w:val="en-US"/>
-        </w:rPr>
-      </w:pPr>
-      <w:proofErr w:type="gramStart"/>
-      <w:r>
-        <w:rPr>
-          <w:lang w:val="en-US"/>
-        </w:rPr>
-        <w:t>set .</w:t>
-      </w:r>
-      <w:proofErr w:type="spellStart"/>
-      <w:r>
-        <w:rPr>
-          <w:lang w:val="en-US"/>
-        </w:rPr>
-        <w:t>sPart</w:t>
-      </w:r>
-      <w:proofErr w:type="spellEnd"/>
-      <w:proofErr w:type="gramEnd"/>
-      <w:r>
-        <w:rPr>
-          <w:lang w:val="en-US"/>
-        </w:rPr>
-        <w:t xml:space="preserve"> to hidden</w:t>
-      </w:r>
-    </w:p>
-    <w:p>
-      <w:pPr>
-        <w:pStyle w:val="a5"/>
-        <w:numPr>
-          <w:ilvl w:val="2"/>
-          <w:numId w:val="2"/>
-        </w:numPr>
-        <w:rPr>
-          <w:lang w:val="en-US"/>
-        </w:rPr>
-      </w:pPr>
-      <w:r>
-        <w:rPr>
-          <w:lang w:val="en-US"/>
-        </w:rPr>
-        <w:t xml:space="preserve">Change .name span </w:t>
-      </w:r>
-      <w:proofErr w:type="spellStart"/>
-      <w:r>
-        <w:rPr>
-          <w:lang w:val="en-US"/>
-        </w:rPr>
-        <w:t>textContent</w:t>
-      </w:r>
-      <w:proofErr w:type="spellEnd"/>
-      <w:r>
-        <w:rPr>
-          <w:lang w:val="en-US"/>
-        </w:rPr>
-        <w:t xml:space="preserve"> to Luisa Valero</w:t>
-      </w:r>
-    </w:p>
-    <w:p>
-      <w:pPr>
-        <w:pStyle w:val="a5"/>
-        <w:numPr>
-          <w:ilvl w:val="2"/>
-          <w:numId w:val="2"/>
-        </w:numPr>
-        <w:rPr>
-          <w:lang w:val="en-US"/>
-        </w:rPr>
-      </w:pPr>
-      <w:proofErr w:type="gramStart"/>
-      <w:r>
-        <w:rPr>
-          <w:lang w:val="en-US"/>
-        </w:rPr>
-        <w:t>Set .</w:t>
-      </w:r>
-      <w:proofErr w:type="spellStart"/>
-      <w:r>
-        <w:rPr>
-          <w:lang w:val="en-US"/>
-        </w:rPr>
-        <w:t>changebiotoL</w:t>
-      </w:r>
-      <w:proofErr w:type="spellEnd"/>
-      <w:proofErr w:type="gramEnd"/>
-      <w:r>
-        <w:rPr>
-          <w:lang w:val="en-US"/>
-        </w:rPr>
-        <w:t xml:space="preserve"> to hidden</w:t>
-      </w:r>
-    </w:p>
-    <w:p>
-      <w:pPr>
-        <w:pStyle w:val="a5"/>
-        <w:numPr>
-          <w:ilvl w:val="2"/>
-          <w:numId w:val="2"/>
-        </w:numPr>
-        <w:rPr>
-          <w:lang w:val="en-US"/>
-        </w:rPr>
-      </w:pPr>
-      <w:proofErr w:type="gramStart"/>
-      <w:r>
-        <w:rPr>
-          <w:lang w:val="en-US"/>
-        </w:rPr>
-        <w:t>Set .</w:t>
-      </w:r>
-      <w:proofErr w:type="spellStart"/>
-      <w:r>
-        <w:rPr>
-          <w:lang w:val="en-US"/>
-        </w:rPr>
-        <w:t>changebiotoS</w:t>
-      </w:r>
-      <w:proofErr w:type="spellEnd"/>
-      <w:proofErr w:type="gramEnd"/>
-      <w:r>
-        <w:rPr>
-          <w:lang w:val="en-US"/>
-        </w:rPr>
-        <w:t xml:space="preserve"> to not hidden</w:t>
-      </w:r>
+      <w:r>
+        <w:rPr>
+          <w:lang w:val="en-US"/>
+        </w:rPr>
+        <w:t>eveloper and designer’s</w:t>
+      </w:r>
+      <w:r>
+        <w:rPr>
+          <w:lang w:val="en-US"/>
+        </w:rPr>
+        <w:t xml:space="preserve"> pictures via Photoshop</w:t>
+      </w:r>
+      <w:r>
+        <w:rPr>
+          <w:lang w:val="en-US"/>
+        </w:rPr>
+        <w:t xml:space="preserve"> </w:t>
+      </w:r>
+    </w:p>
+    <w:p>
+      <w:pPr>
+        <w:pStyle w:val="ListParagraph"/>
+        <w:numPr>
+          <w:ilvl w:val="0"/>
+          <w:numId w:val="3"/>
+        </w:numPr>
+        <w:rPr>
+          <w:lang w:val="en-US"/>
+        </w:rPr>
+      </w:pPr>
+      <w:r>
+        <w:rPr>
+          <w:lang w:val="en-US"/>
+        </w:rPr>
+        <w:t xml:space="preserve">Improved </w:t>
+      </w:r>
+      <w:r>
+        <w:rPr>
+          <w:lang w:val="en-US"/>
+        </w:rPr>
+        <w:t>button</w:t>
+      </w:r>
+      <w:r>
+        <w:rPr>
+          <w:lang w:val="en-US"/>
+        </w:rPr>
+        <w:t xml:space="preserve"> and colo</w:t>
+      </w:r>
+      <w:r>
+        <w:rPr>
+          <w:lang w:val="en-US"/>
+        </w:rPr>
+        <w:t>urs</w:t>
+      </w:r>
+      <w:r>
+        <w:rPr>
+          <w:lang w:val="en-US"/>
+        </w:rPr>
+        <w:t xml:space="preserve"> in CSS</w:t>
+      </w:r>
+    </w:p>
+    <w:p>
+      <w:pPr>
+        <w:pStyle w:val="ListParagraph"/>
+        <w:ind w:left="1890"/>
+        <w:rPr>
+          <w:lang w:val="en-US"/>
+        </w:rPr>
+      </w:pPr>
     </w:p>
     <w:p>
       <w:pPr>
@@ -896,7 +858,7 @@
   <w:abstractNum w:abstractNumId="1" w15:restartNumberingAfterBreak="0">
     <w:nsid w:val="185D6660"/>
     <w:multiLevelType w:val="hybridMultilevel"/>
-    <w:tmpl w:val="486CADF4"/>
+    <w:tmpl w:val="96607304"/>
     <w:lvl w:ilvl="0" w:tplc="6C00B752">
       <w:numFmt w:val="bullet"/>
       <w:lvlText w:val="-"/>
@@ -999,6 +961,119 @@
       <w:lvlJc w:val="left"/>
       <w:pPr>
         <w:ind w:left="6480" w:hanging="360"/>
+      </w:pPr>
+      <w:rPr>
+        <w:rFonts w:ascii="Wingdings" w:hAnsi="Wingdings" w:hint="default"/>
+      </w:rPr>
+    </w:lvl>
+  </w:abstractNum>
+  <w:abstractNum w:abstractNumId="2" w15:restartNumberingAfterBreak="0">
+    <w:nsid w:val="64BE1C31"/>
+    <w:multiLevelType w:val="hybridMultilevel"/>
+    <w:tmpl w:val="58BC791A"/>
+    <w:lvl w:ilvl="0" w:tplc="04090001">
+      <w:start w:val="1"/>
+      <w:numFmt w:val="bullet"/>
+      <w:lvlText w:val=""/>
+      <w:lvlJc w:val="left"/>
+      <w:pPr>
+        <w:ind w:left="1890" w:hanging="360"/>
+      </w:pPr>
+      <w:rPr>
+        <w:rFonts w:ascii="Symbol" w:hAnsi="Symbol" w:hint="default"/>
+      </w:rPr>
+    </w:lvl>
+    <w:lvl w:ilvl="1" w:tplc="04090003" w:tentative="1">
+      <w:start w:val="1"/>
+      <w:numFmt w:val="bullet"/>
+      <w:lvlText w:val="o"/>
+      <w:lvlJc w:val="left"/>
+      <w:pPr>
+        <w:ind w:left="2610" w:hanging="360"/>
+      </w:pPr>
+      <w:rPr>
+        <w:rFonts w:ascii="Courier New" w:hAnsi="Courier New" w:cs="Courier New" w:hint="default"/>
+      </w:rPr>
+    </w:lvl>
+    <w:lvl w:ilvl="2" w:tplc="04090005" w:tentative="1">
+      <w:start w:val="1"/>
+      <w:numFmt w:val="bullet"/>
+      <w:lvlText w:val=""/>
+      <w:lvlJc w:val="left"/>
+      <w:pPr>
+        <w:ind w:left="3330" w:hanging="360"/>
+      </w:pPr>
+      <w:rPr>
+        <w:rFonts w:ascii="Wingdings" w:hAnsi="Wingdings" w:hint="default"/>
+      </w:rPr>
+    </w:lvl>
+    <w:lvl w:ilvl="3" w:tplc="04090001" w:tentative="1">
+      <w:start w:val="1"/>
+      <w:numFmt w:val="bullet"/>
+      <w:lvlText w:val=""/>
+      <w:lvlJc w:val="left"/>
+      <w:pPr>
+        <w:ind w:left="4050" w:hanging="360"/>
+      </w:pPr>
+      <w:rPr>
+        <w:rFonts w:ascii="Symbol" w:hAnsi="Symbol" w:hint="default"/>
+      </w:rPr>
+    </w:lvl>
+    <w:lvl w:ilvl="4" w:tplc="04090003" w:tentative="1">
+      <w:start w:val="1"/>
+      <w:numFmt w:val="bullet"/>
+      <w:lvlText w:val="o"/>
+      <w:lvlJc w:val="left"/>
+      <w:pPr>
+        <w:ind w:left="4770" w:hanging="360"/>
+      </w:pPr>
+      <w:rPr>
+        <w:rFonts w:ascii="Courier New" w:hAnsi="Courier New" w:cs="Courier New" w:hint="default"/>
+      </w:rPr>
+    </w:lvl>
+    <w:lvl w:ilvl="5" w:tplc="04090005" w:tentative="1">
+      <w:start w:val="1"/>
+      <w:numFmt w:val="bullet"/>
+      <w:lvlText w:val=""/>
+      <w:lvlJc w:val="left"/>
+      <w:pPr>
+        <w:ind w:left="5490" w:hanging="360"/>
+      </w:pPr>
+      <w:rPr>
+        <w:rFonts w:ascii="Wingdings" w:hAnsi="Wingdings" w:hint="default"/>
+      </w:rPr>
+    </w:lvl>
+    <w:lvl w:ilvl="6" w:tplc="04090001" w:tentative="1">
+      <w:start w:val="1"/>
+      <w:numFmt w:val="bullet"/>
+      <w:lvlText w:val=""/>
+      <w:lvlJc w:val="left"/>
+      <w:pPr>
+        <w:ind w:left="6210" w:hanging="360"/>
+      </w:pPr>
+      <w:rPr>
+        <w:rFonts w:ascii="Symbol" w:hAnsi="Symbol" w:hint="default"/>
+      </w:rPr>
+    </w:lvl>
+    <w:lvl w:ilvl="7" w:tplc="04090003" w:tentative="1">
+      <w:start w:val="1"/>
+      <w:numFmt w:val="bullet"/>
+      <w:lvlText w:val="o"/>
+      <w:lvlJc w:val="left"/>
+      <w:pPr>
+        <w:ind w:left="6930" w:hanging="360"/>
+      </w:pPr>
+      <w:rPr>
+        <w:rFonts w:ascii="Courier New" w:hAnsi="Courier New" w:cs="Courier New" w:hint="default"/>
+      </w:rPr>
+    </w:lvl>
+    <w:lvl w:ilvl="8" w:tplc="04090005" w:tentative="1">
+      <w:start w:val="1"/>
+      <w:numFmt w:val="bullet"/>
+      <w:lvlText w:val=""/>
+      <w:lvlJc w:val="left"/>
+      <w:pPr>
+        <w:ind w:left="7650" w:hanging="360"/>
       </w:pPr>
       <w:rPr>
         <w:rFonts w:ascii="Wingdings" w:hAnsi="Wingdings" w:hint="default"/>
@@ -1010,6 +1085,9 @@
   </w:num>
   <w:num w:numId="2">
     <w:abstractNumId w:val="1"/>
+  </w:num>
+  <w:num w:numId="3">
+    <w:abstractNumId w:val="2"/>
   </w:num>
 </w:numbering>
 </file>
@@ -1031,7 +1109,7 @@
       </w:pPr>
     </w:pPrDefault>
   </w:docDefaults>
-  <w:latentStyles w:defLockedState="0" w:defUIPriority="99" w:defSemiHidden="0" w:defUnhideWhenUsed="0" w:defQFormat="0" w:count="375">
+  <w:latentStyles w:defLockedState="0" w:defUIPriority="99" w:defSemiHidden="0" w:defUnhideWhenUsed="0" w:defQFormat="0" w:count="376">
     <w:lsdException w:name="Normal" w:uiPriority="0" w:qFormat="1"/>
     <w:lsdException w:name="heading 1" w:uiPriority="9" w:qFormat="1"/>
     <w:lsdException w:name="heading 2" w:semiHidden="1" w:uiPriority="9" w:unhideWhenUsed="1" w:qFormat="1"/>
@@ -1407,18 +1485,19 @@
     <w:lsdException w:name="Smart Hyperlink" w:semiHidden="1" w:unhideWhenUsed="1"/>
     <w:lsdException w:name="Hashtag" w:semiHidden="1" w:unhideWhenUsed="1"/>
     <w:lsdException w:name="Unresolved Mention" w:semiHidden="1" w:unhideWhenUsed="1"/>
+    <w:lsdException w:name="Smart Link" w:semiHidden="1" w:unhideWhenUsed="1"/>
   </w:latentStyles>
-  <w:style w:type="paragraph" w:default="1" w:styleId="a">
+  <w:style w:type="paragraph" w:default="1" w:styleId="Normal">
     <w:name w:val="Normal"/>
     <w:qFormat/>
   </w:style>
-  <w:style w:type="character" w:default="1" w:styleId="a0">
+  <w:style w:type="character" w:default="1" w:styleId="DefaultParagraphFont">
     <w:name w:val="Default Paragraph Font"/>
     <w:uiPriority w:val="1"/>
     <w:semiHidden/>
     <w:unhideWhenUsed/>
   </w:style>
-  <w:style w:type="table" w:default="1" w:styleId="a1">
+  <w:style w:type="table" w:default="1" w:styleId="TableNormal">
     <w:name w:val="Normal Table"/>
     <w:uiPriority w:val="99"/>
     <w:semiHidden/>
@@ -1433,17 +1512,17 @@
       </w:tblCellMar>
     </w:tblPr>
   </w:style>
-  <w:style w:type="numbering" w:default="1" w:styleId="a2">
+  <w:style w:type="numbering" w:default="1" w:styleId="NoList">
     <w:name w:val="No List"/>
     <w:uiPriority w:val="99"/>
     <w:semiHidden/>
     <w:unhideWhenUsed/>
   </w:style>
-  <w:style w:type="paragraph" w:styleId="a3">
+  <w:style w:type="paragraph" w:styleId="Title">
     <w:name w:val="Title"/>
-    <w:basedOn w:val="a"/>
-    <w:next w:val="a"/>
-    <w:link w:val="a4"/>
+    <w:basedOn w:val="Normal"/>
+    <w:next w:val="Normal"/>
+    <w:link w:val="TitleChar"/>
     <w:uiPriority w:val="10"/>
     <w:qFormat/>
     <w:rsid w:val="00081360"/>
@@ -1459,10 +1538,10 @@
       <w:szCs w:val="56"/>
     </w:rPr>
   </w:style>
-  <w:style w:type="character" w:customStyle="1" w:styleId="a4">
-    <w:name w:val="標題 字元"/>
-    <w:basedOn w:val="a0"/>
-    <w:link w:val="a3"/>
+  <w:style w:type="character" w:customStyle="1" w:styleId="TitleChar">
+    <w:name w:val="Title Char"/>
+    <w:basedOn w:val="DefaultParagraphFont"/>
+    <w:link w:val="Title"/>
     <w:uiPriority w:val="10"/>
     <w:rsid w:val="00081360"/>
     <w:rPr>
@@ -1473,9 +1552,9 @@
       <w:szCs w:val="56"/>
     </w:rPr>
   </w:style>
-  <w:style w:type="paragraph" w:styleId="a5">
+  <w:style w:type="paragraph" w:styleId="ListParagraph">
     <w:name w:val="List Paragraph"/>
-    <w:basedOn w:val="a"/>
+    <w:basedOn w:val="Normal"/>
     <w:uiPriority w:val="34"/>
     <w:qFormat/>
     <w:rsid w:val="00081360"/>

</xml_diff>